<commit_message>
added SDD documents and updated CI levels for all items
</commit_message>
<xml_diff>
--- a/Documents/CI List.docx
+++ b/Documents/CI List.docx
@@ -7,15 +7,16 @@
         <w:tblStyle w:val="PlainTable1"/>
         <w:tblpPr w:leftFromText="180" w:rightFromText="180" w:vertAnchor="text" w:horzAnchor="margin" w:tblpXSpec="center" w:tblpY="-393"/>
         <w:tblW w:w="0" w:type="auto"/>
+        <w:tblLayout w:type="fixed"/>
         <w:tblLook w:val="04A0" w:firstRow="1" w:lastRow="0" w:firstColumn="1" w:lastColumn="0" w:noHBand="0" w:noVBand="1"/>
       </w:tblPr>
       <w:tblGrid>
         <w:gridCol w:w="1732"/>
-        <w:gridCol w:w="2111"/>
-        <w:gridCol w:w="2563"/>
-        <w:gridCol w:w="1796"/>
-        <w:gridCol w:w="4698"/>
-        <w:gridCol w:w="1796"/>
+        <w:gridCol w:w="2313"/>
+        <w:gridCol w:w="2361"/>
+        <w:gridCol w:w="1749"/>
+        <w:gridCol w:w="4142"/>
+        <w:gridCol w:w="2399"/>
       </w:tblGrid>
       <w:tr>
         <w:trPr>
@@ -53,7 +54,7 @@
         </w:tc>
         <w:tc>
           <w:tcPr>
-            <w:tcW w:w="2111" w:type="dxa"/>
+            <w:tcW w:w="2313" w:type="dxa"/>
             <w:shd w:val="clear" w:color="auto" w:fill="000000" w:themeFill="text1"/>
           </w:tcPr>
           <w:p>
@@ -82,7 +83,7 @@
         </w:tc>
         <w:tc>
           <w:tcPr>
-            <w:tcW w:w="2563" w:type="dxa"/>
+            <w:tcW w:w="2361" w:type="dxa"/>
             <w:shd w:val="clear" w:color="auto" w:fill="000000" w:themeFill="text1"/>
           </w:tcPr>
           <w:p>
@@ -113,7 +114,7 @@
         </w:tc>
         <w:tc>
           <w:tcPr>
-            <w:tcW w:w="1796" w:type="dxa"/>
+            <w:tcW w:w="1749" w:type="dxa"/>
             <w:shd w:val="clear" w:color="auto" w:fill="000000" w:themeFill="text1"/>
           </w:tcPr>
           <w:p>
@@ -145,7 +146,7 @@
         </w:tc>
         <w:tc>
           <w:tcPr>
-            <w:tcW w:w="4698" w:type="dxa"/>
+            <w:tcW w:w="4142" w:type="dxa"/>
             <w:shd w:val="clear" w:color="auto" w:fill="000000" w:themeFill="text1"/>
           </w:tcPr>
           <w:p>
@@ -169,7 +170,7 @@
         </w:tc>
         <w:tc>
           <w:tcPr>
-            <w:tcW w:w="1796" w:type="dxa"/>
+            <w:tcW w:w="2399" w:type="dxa"/>
             <w:shd w:val="clear" w:color="auto" w:fill="000000" w:themeFill="text1"/>
           </w:tcPr>
           <w:p>
@@ -227,7 +228,7 @@
         </w:tc>
         <w:tc>
           <w:tcPr>
-            <w:tcW w:w="2111" w:type="dxa"/>
+            <w:tcW w:w="2313" w:type="dxa"/>
           </w:tcPr>
           <w:p>
             <w:pPr>
@@ -247,7 +248,7 @@
         </w:tc>
         <w:tc>
           <w:tcPr>
-            <w:tcW w:w="2563" w:type="dxa"/>
+            <w:tcW w:w="2361" w:type="dxa"/>
           </w:tcPr>
           <w:p>
             <w:pPr>
@@ -285,27 +286,35 @@
         </w:tc>
         <w:tc>
           <w:tcPr>
-            <w:tcW w:w="1796" w:type="dxa"/>
-          </w:tcPr>
-          <w:p>
-            <w:pPr>
-              <w:spacing w:line="360" w:lineRule="auto"/>
-              <w:cnfStyle w:val="000000100000" w:firstRow="0" w:lastRow="0" w:firstColumn="0" w:lastColumn="0" w:oddVBand="0" w:evenVBand="0" w:oddHBand="1" w:evenHBand="0" w:firstRowFirstColumn="0" w:firstRowLastColumn="0" w:lastRowFirstColumn="0" w:lastRowLastColumn="0"/>
-              <w:rPr>
-                <w:rFonts w:asciiTheme="majorBidi" w:hAnsiTheme="majorBidi" w:cstheme="majorBidi"/>
-              </w:rPr>
-            </w:pPr>
-            <w:r>
-              <w:rPr>
-                <w:rFonts w:asciiTheme="majorBidi" w:hAnsiTheme="majorBidi" w:cstheme="majorBidi"/>
-              </w:rPr>
-              <w:t>Documents</w:t>
-            </w:r>
-          </w:p>
-        </w:tc>
-        <w:tc>
-          <w:tcPr>
-            <w:tcW w:w="4698" w:type="dxa"/>
+            <w:tcW w:w="1749" w:type="dxa"/>
+          </w:tcPr>
+          <w:p>
+            <w:pPr>
+              <w:spacing w:line="360" w:lineRule="auto"/>
+              <w:cnfStyle w:val="000000100000" w:firstRow="0" w:lastRow="0" w:firstColumn="0" w:lastColumn="0" w:oddVBand="0" w:evenVBand="0" w:oddHBand="1" w:evenHBand="0" w:firstRowFirstColumn="0" w:firstRowLastColumn="0" w:lastRowFirstColumn="0" w:lastRowLastColumn="0"/>
+              <w:rPr>
+                <w:rFonts w:asciiTheme="majorBidi" w:hAnsiTheme="majorBidi" w:cstheme="majorBidi"/>
+              </w:rPr>
+            </w:pPr>
+            <w:r>
+              <w:rPr>
+                <w:rFonts w:asciiTheme="majorBidi" w:hAnsiTheme="majorBidi" w:cstheme="majorBidi"/>
+              </w:rPr>
+              <w:t>Docum</w:t>
+            </w:r>
+            <w:bookmarkStart w:id="0" w:name="_GoBack"/>
+            <w:bookmarkEnd w:id="0"/>
+            <w:r>
+              <w:rPr>
+                <w:rFonts w:asciiTheme="majorBidi" w:hAnsiTheme="majorBidi" w:cstheme="majorBidi"/>
+              </w:rPr>
+              <w:t>ents</w:t>
+            </w:r>
+          </w:p>
+        </w:tc>
+        <w:tc>
+          <w:tcPr>
+            <w:tcW w:w="4142" w:type="dxa"/>
           </w:tcPr>
           <w:p>
             <w:pPr>
@@ -328,7 +337,7 @@
         </w:tc>
         <w:tc>
           <w:tcPr>
-            <w:tcW w:w="1796" w:type="dxa"/>
+            <w:tcW w:w="2399" w:type="dxa"/>
           </w:tcPr>
           <w:p>
             <w:pPr>
@@ -382,7 +391,7 @@
         </w:tc>
         <w:tc>
           <w:tcPr>
-            <w:tcW w:w="2111" w:type="dxa"/>
+            <w:tcW w:w="2313" w:type="dxa"/>
           </w:tcPr>
           <w:p>
             <w:pPr>
@@ -402,7 +411,7 @@
         </w:tc>
         <w:tc>
           <w:tcPr>
-            <w:tcW w:w="2563" w:type="dxa"/>
+            <w:tcW w:w="2361" w:type="dxa"/>
           </w:tcPr>
           <w:p>
             <w:pPr>
@@ -437,7 +446,7 @@
         </w:tc>
         <w:tc>
           <w:tcPr>
-            <w:tcW w:w="1796" w:type="dxa"/>
+            <w:tcW w:w="1749" w:type="dxa"/>
           </w:tcPr>
           <w:p>
             <w:pPr>
@@ -457,7 +466,7 @@
         </w:tc>
         <w:tc>
           <w:tcPr>
-            <w:tcW w:w="4698" w:type="dxa"/>
+            <w:tcW w:w="4142" w:type="dxa"/>
           </w:tcPr>
           <w:p>
             <w:pPr>
@@ -480,7 +489,7 @@
         </w:tc>
         <w:tc>
           <w:tcPr>
-            <w:tcW w:w="1796" w:type="dxa"/>
+            <w:tcW w:w="2399" w:type="dxa"/>
           </w:tcPr>
           <w:p>
             <w:pPr>
@@ -535,7 +544,7 @@
         </w:tc>
         <w:tc>
           <w:tcPr>
-            <w:tcW w:w="2111" w:type="dxa"/>
+            <w:tcW w:w="2313" w:type="dxa"/>
           </w:tcPr>
           <w:p>
             <w:pPr>
@@ -555,7 +564,7 @@
         </w:tc>
         <w:tc>
           <w:tcPr>
-            <w:tcW w:w="2563" w:type="dxa"/>
+            <w:tcW w:w="2361" w:type="dxa"/>
           </w:tcPr>
           <w:p>
             <w:pPr>
@@ -590,7 +599,7 @@
         </w:tc>
         <w:tc>
           <w:tcPr>
-            <w:tcW w:w="1796" w:type="dxa"/>
+            <w:tcW w:w="1749" w:type="dxa"/>
           </w:tcPr>
           <w:p>
             <w:pPr>
@@ -610,7 +619,7 @@
         </w:tc>
         <w:tc>
           <w:tcPr>
-            <w:tcW w:w="4698" w:type="dxa"/>
+            <w:tcW w:w="4142" w:type="dxa"/>
           </w:tcPr>
           <w:p>
             <w:pPr>
@@ -630,7 +639,7 @@
         </w:tc>
         <w:tc>
           <w:tcPr>
-            <w:tcW w:w="1796" w:type="dxa"/>
+            <w:tcW w:w="2399" w:type="dxa"/>
           </w:tcPr>
           <w:p>
             <w:pPr>
@@ -684,7 +693,7 @@
         </w:tc>
         <w:tc>
           <w:tcPr>
-            <w:tcW w:w="2111" w:type="dxa"/>
+            <w:tcW w:w="2313" w:type="dxa"/>
           </w:tcPr>
           <w:p>
             <w:pPr>
@@ -704,7 +713,7 @@
         </w:tc>
         <w:tc>
           <w:tcPr>
-            <w:tcW w:w="2563" w:type="dxa"/>
+            <w:tcW w:w="2361" w:type="dxa"/>
           </w:tcPr>
           <w:p>
             <w:pPr>
@@ -714,52 +723,43 @@
                 <w:rFonts w:asciiTheme="majorBidi" w:hAnsiTheme="majorBidi" w:cstheme="majorBidi"/>
               </w:rPr>
             </w:pPr>
+            <w:r>
+              <w:rPr>
+                <w:rFonts w:asciiTheme="majorBidi" w:hAnsiTheme="majorBidi" w:cstheme="majorBidi"/>
+              </w:rPr>
+              <w:t>Documents</w:t>
+            </w:r>
           </w:p>
           <w:p>
             <w:pPr>
               <w:jc w:val="center"/>
               <w:cnfStyle w:val="000000000000" w:firstRow="0" w:lastRow="0" w:firstColumn="0" w:lastColumn="0" w:oddVBand="0" w:evenVBand="0" w:oddHBand="0" w:evenHBand="0" w:firstRowFirstColumn="0" w:firstRowLastColumn="0" w:lastRowFirstColumn="0" w:lastRowLastColumn="0"/>
-              <w:rPr>
-                <w:rFonts w:asciiTheme="majorBidi" w:hAnsiTheme="majorBidi" w:cstheme="majorBidi"/>
-              </w:rPr>
-            </w:pPr>
-          </w:p>
-          <w:p>
-            <w:pPr>
-              <w:jc w:val="center"/>
-              <w:cnfStyle w:val="000000000000" w:firstRow="0" w:lastRow="0" w:firstColumn="0" w:lastColumn="0" w:oddVBand="0" w:evenVBand="0" w:oddHBand="0" w:evenHBand="0" w:firstRowFirstColumn="0" w:firstRowLastColumn="0" w:lastRowFirstColumn="0" w:lastRowLastColumn="0"/>
-            </w:pPr>
-            <w:r>
-              <w:rPr>
-                <w:rFonts w:asciiTheme="majorBidi" w:hAnsiTheme="majorBidi" w:cstheme="majorBidi"/>
-              </w:rPr>
-              <w:t>-</w:t>
-            </w:r>
-          </w:p>
-        </w:tc>
-        <w:tc>
-          <w:tcPr>
-            <w:tcW w:w="1796" w:type="dxa"/>
-          </w:tcPr>
-          <w:p>
-            <w:pPr>
-              <w:spacing w:line="360" w:lineRule="auto"/>
-              <w:cnfStyle w:val="000000000000" w:firstRow="0" w:lastRow="0" w:firstColumn="0" w:lastColumn="0" w:oddVBand="0" w:evenVBand="0" w:oddHBand="0" w:evenHBand="0" w:firstRowFirstColumn="0" w:firstRowLastColumn="0" w:lastRowFirstColumn="0" w:lastRowLastColumn="0"/>
-              <w:rPr>
-                <w:rFonts w:asciiTheme="majorBidi" w:hAnsiTheme="majorBidi" w:cstheme="majorBidi"/>
-              </w:rPr>
-            </w:pPr>
-            <w:r>
-              <w:rPr>
-                <w:rFonts w:asciiTheme="majorBidi" w:hAnsiTheme="majorBidi" w:cstheme="majorBidi"/>
-              </w:rPr>
-              <w:t>Documents</w:t>
-            </w:r>
-          </w:p>
-        </w:tc>
-        <w:tc>
-          <w:tcPr>
-            <w:tcW w:w="4698" w:type="dxa"/>
+            </w:pPr>
+          </w:p>
+        </w:tc>
+        <w:tc>
+          <w:tcPr>
+            <w:tcW w:w="1749" w:type="dxa"/>
+          </w:tcPr>
+          <w:p>
+            <w:pPr>
+              <w:spacing w:line="360" w:lineRule="auto"/>
+              <w:cnfStyle w:val="000000000000" w:firstRow="0" w:lastRow="0" w:firstColumn="0" w:lastColumn="0" w:oddVBand="0" w:evenVBand="0" w:oddHBand="0" w:evenHBand="0" w:firstRowFirstColumn="0" w:firstRowLastColumn="0" w:lastRowFirstColumn="0" w:lastRowLastColumn="0"/>
+              <w:rPr>
+                <w:rFonts w:asciiTheme="majorBidi" w:hAnsiTheme="majorBidi" w:cstheme="majorBidi"/>
+              </w:rPr>
+            </w:pPr>
+            <w:r>
+              <w:rPr>
+                <w:rFonts w:asciiTheme="majorBidi" w:hAnsiTheme="majorBidi" w:cstheme="majorBidi"/>
+              </w:rPr>
+              <w:t>Master</w:t>
+            </w:r>
+          </w:p>
+        </w:tc>
+        <w:tc>
+          <w:tcPr>
+            <w:tcW w:w="4142" w:type="dxa"/>
           </w:tcPr>
           <w:p>
             <w:pPr>
@@ -779,7 +779,7 @@
         </w:tc>
         <w:tc>
           <w:tcPr>
-            <w:tcW w:w="1796" w:type="dxa"/>
+            <w:tcW w:w="2399" w:type="dxa"/>
           </w:tcPr>
           <w:p>
             <w:pPr>
@@ -796,7 +796,7 @@
               <w:rPr>
                 <w:rFonts w:asciiTheme="majorBidi" w:hAnsiTheme="majorBidi" w:cstheme="majorBidi"/>
               </w:rPr>
-              <w:t>Version Control</w:t>
+              <w:t>Baseline</w:t>
             </w:r>
             <w:r>
               <w:rPr>
@@ -834,7 +834,7 @@
         </w:tc>
         <w:tc>
           <w:tcPr>
-            <w:tcW w:w="2111" w:type="dxa"/>
+            <w:tcW w:w="2313" w:type="dxa"/>
           </w:tcPr>
           <w:p>
             <w:pPr>
@@ -854,30 +854,12 @@
         </w:tc>
         <w:tc>
           <w:tcPr>
-            <w:tcW w:w="2563" w:type="dxa"/>
+            <w:tcW w:w="2361" w:type="dxa"/>
           </w:tcPr>
           <w:p>
             <w:pPr>
               <w:jc w:val="center"/>
               <w:cnfStyle w:val="000000100000" w:firstRow="0" w:lastRow="0" w:firstColumn="0" w:lastColumn="0" w:oddVBand="0" w:evenVBand="0" w:oddHBand="1" w:evenHBand="0" w:firstRowFirstColumn="0" w:firstRowLastColumn="0" w:lastRowFirstColumn="0" w:lastRowLastColumn="0"/>
-              <w:rPr>
-                <w:rFonts w:asciiTheme="majorBidi" w:hAnsiTheme="majorBidi" w:cstheme="majorBidi"/>
-              </w:rPr>
-            </w:pPr>
-          </w:p>
-          <w:p>
-            <w:pPr>
-              <w:jc w:val="center"/>
-              <w:cnfStyle w:val="000000100000" w:firstRow="0" w:lastRow="0" w:firstColumn="0" w:lastColumn="0" w:oddVBand="0" w:evenVBand="0" w:oddHBand="1" w:evenHBand="0" w:firstRowFirstColumn="0" w:firstRowLastColumn="0" w:lastRowFirstColumn="0" w:lastRowLastColumn="0"/>
-              <w:rPr>
-                <w:rFonts w:asciiTheme="majorBidi" w:hAnsiTheme="majorBidi" w:cstheme="majorBidi"/>
-              </w:rPr>
-            </w:pPr>
-          </w:p>
-          <w:p>
-            <w:pPr>
-              <w:jc w:val="center"/>
-              <w:cnfStyle w:val="000000100000" w:firstRow="0" w:lastRow="0" w:firstColumn="0" w:lastColumn="0" w:oddVBand="0" w:evenVBand="0" w:oddHBand="1" w:evenHBand="0" w:firstRowFirstColumn="0" w:firstRowLastColumn="0" w:lastRowFirstColumn="0" w:lastRowLastColumn="0"/>
             </w:pPr>
             <w:r>
               <w:rPr>
@@ -889,7 +871,7 @@
         </w:tc>
         <w:tc>
           <w:tcPr>
-            <w:tcW w:w="1796" w:type="dxa"/>
+            <w:tcW w:w="1749" w:type="dxa"/>
           </w:tcPr>
           <w:p>
             <w:pPr>
@@ -909,7 +891,7 @@
         </w:tc>
         <w:tc>
           <w:tcPr>
-            <w:tcW w:w="4698" w:type="dxa"/>
+            <w:tcW w:w="4142" w:type="dxa"/>
           </w:tcPr>
           <w:p>
             <w:pPr>
@@ -935,7 +917,7 @@
         </w:tc>
         <w:tc>
           <w:tcPr>
-            <w:tcW w:w="1796" w:type="dxa"/>
+            <w:tcW w:w="2399" w:type="dxa"/>
           </w:tcPr>
           <w:p>
             <w:pPr>
@@ -952,7 +934,7 @@
               <w:rPr>
                 <w:rFonts w:asciiTheme="majorBidi" w:hAnsiTheme="majorBidi" w:cstheme="majorBidi"/>
               </w:rPr>
-              <w:t>Version Control</w:t>
+              <w:t>Baseline</w:t>
             </w:r>
             <w:r>
               <w:rPr>
@@ -989,7 +971,7 @@
         </w:tc>
         <w:tc>
           <w:tcPr>
-            <w:tcW w:w="2111" w:type="dxa"/>
+            <w:tcW w:w="2313" w:type="dxa"/>
           </w:tcPr>
           <w:p>
             <w:pPr>
@@ -1009,7 +991,7 @@
         </w:tc>
         <w:tc>
           <w:tcPr>
-            <w:tcW w:w="2563" w:type="dxa"/>
+            <w:tcW w:w="2361" w:type="dxa"/>
           </w:tcPr>
           <w:p>
             <w:pPr>
@@ -1022,37 +1004,7 @@
           </w:p>
           <w:p>
             <w:pPr>
-              <w:jc w:val="center"/>
-              <w:cnfStyle w:val="000000000000" w:firstRow="0" w:lastRow="0" w:firstColumn="0" w:lastColumn="0" w:oddVBand="0" w:evenVBand="0" w:oddHBand="0" w:evenHBand="0" w:firstRowFirstColumn="0" w:firstRowLastColumn="0" w:lastRowFirstColumn="0" w:lastRowLastColumn="0"/>
-              <w:rPr>
-                <w:rFonts w:asciiTheme="majorBidi" w:hAnsiTheme="majorBidi" w:cstheme="majorBidi"/>
-              </w:rPr>
-            </w:pPr>
-          </w:p>
-          <w:p>
-            <w:pPr>
-              <w:jc w:val="center"/>
-              <w:cnfStyle w:val="000000000000" w:firstRow="0" w:lastRow="0" w:firstColumn="0" w:lastColumn="0" w:oddVBand="0" w:evenVBand="0" w:oddHBand="0" w:evenHBand="0" w:firstRowFirstColumn="0" w:firstRowLastColumn="0" w:lastRowFirstColumn="0" w:lastRowLastColumn="0"/>
-            </w:pPr>
-            <w:r>
-              <w:rPr>
-                <w:rFonts w:asciiTheme="majorBidi" w:hAnsiTheme="majorBidi" w:cstheme="majorBidi"/>
-              </w:rPr>
-              <w:t>-</w:t>
-            </w:r>
-          </w:p>
-        </w:tc>
-        <w:tc>
-          <w:tcPr>
-            <w:tcW w:w="1796" w:type="dxa"/>
-          </w:tcPr>
-          <w:p>
-            <w:pPr>
-              <w:spacing w:line="360" w:lineRule="auto"/>
-              <w:cnfStyle w:val="000000000000" w:firstRow="0" w:lastRow="0" w:firstColumn="0" w:lastColumn="0" w:oddVBand="0" w:evenVBand="0" w:oddHBand="0" w:evenHBand="0" w:firstRowFirstColumn="0" w:firstRowLastColumn="0" w:lastRowFirstColumn="0" w:lastRowLastColumn="0"/>
-              <w:rPr>
-                <w:rFonts w:asciiTheme="majorBidi" w:hAnsiTheme="majorBidi" w:cstheme="majorBidi"/>
-              </w:rPr>
+              <w:cnfStyle w:val="000000000000" w:firstRow="0" w:lastRow="0" w:firstColumn="0" w:lastColumn="0" w:oddVBand="0" w:evenVBand="0" w:oddHBand="0" w:evenHBand="0" w:firstRowFirstColumn="0" w:firstRowLastColumn="0" w:lastRowFirstColumn="0" w:lastRowLastColumn="0"/>
             </w:pPr>
             <w:r>
               <w:rPr>
@@ -1064,7 +1016,27 @@
         </w:tc>
         <w:tc>
           <w:tcPr>
-            <w:tcW w:w="4698" w:type="dxa"/>
+            <w:tcW w:w="1749" w:type="dxa"/>
+          </w:tcPr>
+          <w:p>
+            <w:pPr>
+              <w:spacing w:line="360" w:lineRule="auto"/>
+              <w:cnfStyle w:val="000000000000" w:firstRow="0" w:lastRow="0" w:firstColumn="0" w:lastColumn="0" w:oddVBand="0" w:evenVBand="0" w:oddHBand="0" w:evenHBand="0" w:firstRowFirstColumn="0" w:firstRowLastColumn="0" w:lastRowFirstColumn="0" w:lastRowLastColumn="0"/>
+              <w:rPr>
+                <w:rFonts w:asciiTheme="majorBidi" w:hAnsiTheme="majorBidi" w:cstheme="majorBidi"/>
+              </w:rPr>
+            </w:pPr>
+            <w:r>
+              <w:rPr>
+                <w:rFonts w:asciiTheme="majorBidi" w:hAnsiTheme="majorBidi" w:cstheme="majorBidi"/>
+              </w:rPr>
+              <w:t>Master</w:t>
+            </w:r>
+          </w:p>
+        </w:tc>
+        <w:tc>
+          <w:tcPr>
+            <w:tcW w:w="4142" w:type="dxa"/>
           </w:tcPr>
           <w:p>
             <w:pPr>
@@ -1084,7 +1056,7 @@
         </w:tc>
         <w:tc>
           <w:tcPr>
-            <w:tcW w:w="1796" w:type="dxa"/>
+            <w:tcW w:w="2399" w:type="dxa"/>
           </w:tcPr>
           <w:p>
             <w:pPr>
@@ -1101,7 +1073,7 @@
               <w:rPr>
                 <w:rFonts w:asciiTheme="majorBidi" w:hAnsiTheme="majorBidi" w:cstheme="majorBidi"/>
               </w:rPr>
-              <w:t>Version Control</w:t>
+              <w:t>Baseline</w:t>
             </w:r>
             <w:r>
               <w:rPr>
@@ -1139,7 +1111,7 @@
         </w:tc>
         <w:tc>
           <w:tcPr>
-            <w:tcW w:w="2111" w:type="dxa"/>
+            <w:tcW w:w="2313" w:type="dxa"/>
           </w:tcPr>
           <w:p>
             <w:pPr>
@@ -1159,7 +1131,7 @@
         </w:tc>
         <w:tc>
           <w:tcPr>
-            <w:tcW w:w="2563" w:type="dxa"/>
+            <w:tcW w:w="2361" w:type="dxa"/>
           </w:tcPr>
           <w:p>
             <w:pPr>
@@ -1194,7 +1166,7 @@
         </w:tc>
         <w:tc>
           <w:tcPr>
-            <w:tcW w:w="1796" w:type="dxa"/>
+            <w:tcW w:w="1749" w:type="dxa"/>
           </w:tcPr>
           <w:p>
             <w:pPr>
@@ -1214,7 +1186,7 @@
         </w:tc>
         <w:tc>
           <w:tcPr>
-            <w:tcW w:w="4698" w:type="dxa"/>
+            <w:tcW w:w="4142" w:type="dxa"/>
           </w:tcPr>
           <w:p>
             <w:pPr>
@@ -1234,7 +1206,7 @@
         </w:tc>
         <w:tc>
           <w:tcPr>
-            <w:tcW w:w="1796" w:type="dxa"/>
+            <w:tcW w:w="2399" w:type="dxa"/>
           </w:tcPr>
           <w:p>
             <w:pPr>
@@ -1288,7 +1260,7 @@
         </w:tc>
         <w:tc>
           <w:tcPr>
-            <w:tcW w:w="2111" w:type="dxa"/>
+            <w:tcW w:w="2313" w:type="dxa"/>
           </w:tcPr>
           <w:p>
             <w:pPr>
@@ -1308,7 +1280,7 @@
         </w:tc>
         <w:tc>
           <w:tcPr>
-            <w:tcW w:w="2563" w:type="dxa"/>
+            <w:tcW w:w="2361" w:type="dxa"/>
           </w:tcPr>
           <w:p>
             <w:pPr>
@@ -1343,7 +1315,7 @@
         </w:tc>
         <w:tc>
           <w:tcPr>
-            <w:tcW w:w="1796" w:type="dxa"/>
+            <w:tcW w:w="1749" w:type="dxa"/>
           </w:tcPr>
           <w:p>
             <w:pPr>
@@ -1363,7 +1335,7 @@
         </w:tc>
         <w:tc>
           <w:tcPr>
-            <w:tcW w:w="4698" w:type="dxa"/>
+            <w:tcW w:w="4142" w:type="dxa"/>
           </w:tcPr>
           <w:p>
             <w:pPr>
@@ -1383,7 +1355,7 @@
         </w:tc>
         <w:tc>
           <w:tcPr>
-            <w:tcW w:w="1796" w:type="dxa"/>
+            <w:tcW w:w="2399" w:type="dxa"/>
           </w:tcPr>
           <w:p>
             <w:pPr>
@@ -1438,7 +1410,7 @@
         </w:tc>
         <w:tc>
           <w:tcPr>
-            <w:tcW w:w="2111" w:type="dxa"/>
+            <w:tcW w:w="2313" w:type="dxa"/>
           </w:tcPr>
           <w:p>
             <w:pPr>
@@ -1458,7 +1430,7 @@
         </w:tc>
         <w:tc>
           <w:tcPr>
-            <w:tcW w:w="2563" w:type="dxa"/>
+            <w:tcW w:w="2361" w:type="dxa"/>
           </w:tcPr>
           <w:p>
             <w:pPr>
@@ -1487,33 +1459,33 @@
               <w:rPr>
                 <w:rFonts w:asciiTheme="majorBidi" w:hAnsiTheme="majorBidi" w:cstheme="majorBidi"/>
               </w:rPr>
-              <w:t>-</w:t>
-            </w:r>
-          </w:p>
-        </w:tc>
-        <w:tc>
-          <w:tcPr>
-            <w:tcW w:w="1796" w:type="dxa"/>
-          </w:tcPr>
-          <w:p>
-            <w:pPr>
-              <w:spacing w:line="360" w:lineRule="auto"/>
-              <w:cnfStyle w:val="000000100000" w:firstRow="0" w:lastRow="0" w:firstColumn="0" w:lastColumn="0" w:oddVBand="0" w:evenVBand="0" w:oddHBand="1" w:evenHBand="0" w:firstRowFirstColumn="0" w:firstRowLastColumn="0" w:lastRowFirstColumn="0" w:lastRowLastColumn="0"/>
-              <w:rPr>
-                <w:rFonts w:asciiTheme="majorBidi" w:hAnsiTheme="majorBidi" w:cstheme="majorBidi"/>
-              </w:rPr>
-            </w:pPr>
-            <w:r>
-              <w:rPr>
-                <w:rFonts w:asciiTheme="majorBidi" w:hAnsiTheme="majorBidi" w:cstheme="majorBidi"/>
-              </w:rPr>
               <w:t>Documents</w:t>
             </w:r>
           </w:p>
         </w:tc>
         <w:tc>
           <w:tcPr>
-            <w:tcW w:w="4698" w:type="dxa"/>
+            <w:tcW w:w="1749" w:type="dxa"/>
+          </w:tcPr>
+          <w:p>
+            <w:pPr>
+              <w:spacing w:line="360" w:lineRule="auto"/>
+              <w:cnfStyle w:val="000000100000" w:firstRow="0" w:lastRow="0" w:firstColumn="0" w:lastColumn="0" w:oddVBand="0" w:evenVBand="0" w:oddHBand="1" w:evenHBand="0" w:firstRowFirstColumn="0" w:firstRowLastColumn="0" w:lastRowFirstColumn="0" w:lastRowLastColumn="0"/>
+              <w:rPr>
+                <w:rFonts w:asciiTheme="majorBidi" w:hAnsiTheme="majorBidi" w:cstheme="majorBidi"/>
+              </w:rPr>
+            </w:pPr>
+            <w:r>
+              <w:rPr>
+                <w:rFonts w:asciiTheme="majorBidi" w:hAnsiTheme="majorBidi" w:cstheme="majorBidi"/>
+              </w:rPr>
+              <w:t>Master</w:t>
+            </w:r>
+          </w:p>
+        </w:tc>
+        <w:tc>
+          <w:tcPr>
+            <w:tcW w:w="4142" w:type="dxa"/>
           </w:tcPr>
           <w:p>
             <w:pPr>
@@ -1533,7 +1505,7 @@
         </w:tc>
         <w:tc>
           <w:tcPr>
-            <w:tcW w:w="1796" w:type="dxa"/>
+            <w:tcW w:w="2399" w:type="dxa"/>
           </w:tcPr>
           <w:p>
             <w:pPr>
@@ -1600,27 +1572,44 @@
         </w:tc>
         <w:tc>
           <w:tcPr>
-            <w:tcW w:w="2111" w:type="dxa"/>
-          </w:tcPr>
-          <w:p>
-            <w:pPr>
-              <w:spacing w:line="360" w:lineRule="auto"/>
-              <w:cnfStyle w:val="000000000000" w:firstRow="0" w:lastRow="0" w:firstColumn="0" w:lastColumn="0" w:oddVBand="0" w:evenVBand="0" w:oddHBand="0" w:evenHBand="0" w:firstRowFirstColumn="0" w:firstRowLastColumn="0" w:lastRowFirstColumn="0" w:lastRowLastColumn="0"/>
-              <w:rPr>
-                <w:rFonts w:asciiTheme="majorBidi" w:hAnsiTheme="majorBidi" w:cstheme="majorBidi"/>
-              </w:rPr>
-            </w:pPr>
+            <w:tcW w:w="2313" w:type="dxa"/>
+          </w:tcPr>
+          <w:p>
+            <w:pPr>
+              <w:spacing w:line="360" w:lineRule="auto"/>
+              <w:cnfStyle w:val="000000000000" w:firstRow="0" w:lastRow="0" w:firstColumn="0" w:lastColumn="0" w:oddVBand="0" w:evenVBand="0" w:oddHBand="0" w:evenHBand="0" w:firstRowFirstColumn="0" w:firstRowLastColumn="0" w:lastRowFirstColumn="0" w:lastRowLastColumn="0"/>
+              <w:rPr>
+                <w:rFonts w:asciiTheme="majorBidi" w:hAnsiTheme="majorBidi" w:cstheme="majorBidi"/>
+              </w:rPr>
+            </w:pPr>
+            <w:proofErr w:type="spellStart"/>
             <w:r>
               <w:rPr>
                 <w:rFonts w:asciiTheme="majorBidi" w:hAnsiTheme="majorBidi" w:cstheme="majorBidi"/>
               </w:rPr>
               <w:t>Foodies_IssuesList</w:t>
             </w:r>
-          </w:p>
-        </w:tc>
-        <w:tc>
-          <w:tcPr>
-            <w:tcW w:w="2563" w:type="dxa"/>
+            <w:proofErr w:type="spellEnd"/>
+          </w:p>
+          <w:p>
+            <w:pPr>
+              <w:spacing w:line="360" w:lineRule="auto"/>
+              <w:cnfStyle w:val="000000000000" w:firstRow="0" w:lastRow="0" w:firstColumn="0" w:lastColumn="0" w:oddVBand="0" w:evenVBand="0" w:oddHBand="0" w:evenHBand="0" w:firstRowFirstColumn="0" w:firstRowLastColumn="0" w:lastRowFirstColumn="0" w:lastRowLastColumn="0"/>
+              <w:rPr>
+                <w:rFonts w:asciiTheme="majorBidi" w:hAnsiTheme="majorBidi" w:cstheme="majorBidi"/>
+              </w:rPr>
+            </w:pPr>
+            <w:r>
+              <w:rPr>
+                <w:rFonts w:asciiTheme="majorBidi" w:hAnsiTheme="majorBidi" w:cstheme="majorBidi"/>
+              </w:rPr>
+              <w:t>(External Issues Sheet)</w:t>
+            </w:r>
+          </w:p>
+        </w:tc>
+        <w:tc>
+          <w:tcPr>
+            <w:tcW w:w="2361" w:type="dxa"/>
           </w:tcPr>
           <w:p>
             <w:pPr>
@@ -1631,36 +1620,6 @@
                 <w:rFonts w:asciiTheme="majorBidi" w:hAnsiTheme="majorBidi" w:cstheme="majorBidi"/>
               </w:rPr>
             </w:pPr>
-          </w:p>
-          <w:p>
-            <w:pPr>
-              <w:spacing w:line="360" w:lineRule="auto"/>
-              <w:jc w:val="center"/>
-              <w:cnfStyle w:val="000000000000" w:firstRow="0" w:lastRow="0" w:firstColumn="0" w:lastColumn="0" w:oddVBand="0" w:evenVBand="0" w:oddHBand="0" w:evenHBand="0" w:firstRowFirstColumn="0" w:firstRowLastColumn="0" w:lastRowFirstColumn="0" w:lastRowLastColumn="0"/>
-              <w:rPr>
-                <w:rFonts w:asciiTheme="majorBidi" w:hAnsiTheme="majorBidi" w:cstheme="majorBidi"/>
-              </w:rPr>
-            </w:pPr>
-            <w:r>
-              <w:rPr>
-                <w:rFonts w:asciiTheme="majorBidi" w:hAnsiTheme="majorBidi" w:cstheme="majorBidi"/>
-              </w:rPr>
-              <w:t>-</w:t>
-            </w:r>
-          </w:p>
-        </w:tc>
-        <w:tc>
-          <w:tcPr>
-            <w:tcW w:w="1796" w:type="dxa"/>
-          </w:tcPr>
-          <w:p>
-            <w:pPr>
-              <w:spacing w:line="360" w:lineRule="auto"/>
-              <w:cnfStyle w:val="000000000000" w:firstRow="0" w:lastRow="0" w:firstColumn="0" w:lastColumn="0" w:oddVBand="0" w:evenVBand="0" w:oddHBand="0" w:evenHBand="0" w:firstRowFirstColumn="0" w:firstRowLastColumn="0" w:lastRowFirstColumn="0" w:lastRowLastColumn="0"/>
-              <w:rPr>
-                <w:rFonts w:asciiTheme="majorBidi" w:hAnsiTheme="majorBidi" w:cstheme="majorBidi"/>
-              </w:rPr>
-            </w:pPr>
             <w:r>
               <w:rPr>
                 <w:rFonts w:asciiTheme="majorBidi" w:hAnsiTheme="majorBidi" w:cstheme="majorBidi"/>
@@ -1671,7 +1630,27 @@
         </w:tc>
         <w:tc>
           <w:tcPr>
-            <w:tcW w:w="4698" w:type="dxa"/>
+            <w:tcW w:w="1749" w:type="dxa"/>
+          </w:tcPr>
+          <w:p>
+            <w:pPr>
+              <w:spacing w:line="360" w:lineRule="auto"/>
+              <w:cnfStyle w:val="000000000000" w:firstRow="0" w:lastRow="0" w:firstColumn="0" w:lastColumn="0" w:oddVBand="0" w:evenVBand="0" w:oddHBand="0" w:evenHBand="0" w:firstRowFirstColumn="0" w:firstRowLastColumn="0" w:lastRowFirstColumn="0" w:lastRowLastColumn="0"/>
+              <w:rPr>
+                <w:rFonts w:asciiTheme="majorBidi" w:hAnsiTheme="majorBidi" w:cstheme="majorBidi"/>
+              </w:rPr>
+            </w:pPr>
+            <w:r>
+              <w:rPr>
+                <w:rFonts w:asciiTheme="majorBidi" w:hAnsiTheme="majorBidi" w:cstheme="majorBidi"/>
+              </w:rPr>
+              <w:t>Master</w:t>
+            </w:r>
+          </w:p>
+        </w:tc>
+        <w:tc>
+          <w:tcPr>
+            <w:tcW w:w="4142" w:type="dxa"/>
           </w:tcPr>
           <w:p>
             <w:pPr>
@@ -1691,7 +1670,7 @@
         </w:tc>
         <w:tc>
           <w:tcPr>
-            <w:tcW w:w="1796" w:type="dxa"/>
+            <w:tcW w:w="2399" w:type="dxa"/>
           </w:tcPr>
           <w:p>
             <w:pPr>
@@ -1752,7 +1731,7 @@
         </w:tc>
         <w:tc>
           <w:tcPr>
-            <w:tcW w:w="2111" w:type="dxa"/>
+            <w:tcW w:w="2313" w:type="dxa"/>
           </w:tcPr>
           <w:p>
             <w:pPr>
@@ -1772,7 +1751,7 @@
         </w:tc>
         <w:tc>
           <w:tcPr>
-            <w:tcW w:w="2563" w:type="dxa"/>
+            <w:tcW w:w="2361" w:type="dxa"/>
           </w:tcPr>
           <w:p>
             <w:pPr>
@@ -1783,16 +1762,6 @@
                 <w:rFonts w:asciiTheme="majorBidi" w:hAnsiTheme="majorBidi" w:cstheme="majorBidi"/>
               </w:rPr>
             </w:pPr>
-          </w:p>
-          <w:p>
-            <w:pPr>
-              <w:spacing w:line="360" w:lineRule="auto"/>
-              <w:jc w:val="center"/>
-              <w:cnfStyle w:val="000000100000" w:firstRow="0" w:lastRow="0" w:firstColumn="0" w:lastColumn="0" w:oddVBand="0" w:evenVBand="0" w:oddHBand="1" w:evenHBand="0" w:firstRowFirstColumn="0" w:firstRowLastColumn="0" w:lastRowFirstColumn="0" w:lastRowLastColumn="0"/>
-              <w:rPr>
-                <w:rFonts w:asciiTheme="majorBidi" w:hAnsiTheme="majorBidi" w:cstheme="majorBidi"/>
-              </w:rPr>
-            </w:pPr>
             <w:r>
               <w:rPr>
                 <w:rFonts w:asciiTheme="majorBidi" w:hAnsiTheme="majorBidi" w:cstheme="majorBidi"/>
@@ -1803,7 +1772,7 @@
         </w:tc>
         <w:tc>
           <w:tcPr>
-            <w:tcW w:w="1796" w:type="dxa"/>
+            <w:tcW w:w="1749" w:type="dxa"/>
           </w:tcPr>
           <w:p>
             <w:pPr>
@@ -1823,7 +1792,7 @@
         </w:tc>
         <w:tc>
           <w:tcPr>
-            <w:tcW w:w="4698" w:type="dxa"/>
+            <w:tcW w:w="4142" w:type="dxa"/>
           </w:tcPr>
           <w:p>
             <w:pPr>
@@ -1843,7 +1812,7 @@
         </w:tc>
         <w:tc>
           <w:tcPr>
-            <w:tcW w:w="1796" w:type="dxa"/>
+            <w:tcW w:w="2399" w:type="dxa"/>
           </w:tcPr>
           <w:p>
             <w:pPr>
@@ -1860,7 +1829,7 @@
               <w:rPr>
                 <w:rFonts w:asciiTheme="majorBidi" w:hAnsiTheme="majorBidi" w:cstheme="majorBidi"/>
               </w:rPr>
-              <w:t>Version Control</w:t>
+              <w:t>Baseline</w:t>
             </w:r>
             <w:r>
               <w:rPr>
@@ -1909,7 +1878,7 @@
         </w:tc>
         <w:tc>
           <w:tcPr>
-            <w:tcW w:w="2111" w:type="dxa"/>
+            <w:tcW w:w="2313" w:type="dxa"/>
           </w:tcPr>
           <w:p>
             <w:pPr>
@@ -1929,38 +1898,7 @@
         </w:tc>
         <w:tc>
           <w:tcPr>
-            <w:tcW w:w="2563" w:type="dxa"/>
-          </w:tcPr>
-          <w:p>
-            <w:pPr>
-              <w:spacing w:line="360" w:lineRule="auto"/>
-              <w:jc w:val="center"/>
-              <w:cnfStyle w:val="000000000000" w:firstRow="0" w:lastRow="0" w:firstColumn="0" w:lastColumn="0" w:oddVBand="0" w:evenVBand="0" w:oddHBand="0" w:evenHBand="0" w:firstRowFirstColumn="0" w:firstRowLastColumn="0" w:lastRowFirstColumn="0" w:lastRowLastColumn="0"/>
-              <w:rPr>
-                <w:rFonts w:asciiTheme="majorBidi" w:hAnsiTheme="majorBidi" w:cstheme="majorBidi"/>
-              </w:rPr>
-            </w:pPr>
-          </w:p>
-          <w:p>
-            <w:pPr>
-              <w:spacing w:line="360" w:lineRule="auto"/>
-              <w:jc w:val="center"/>
-              <w:cnfStyle w:val="000000000000" w:firstRow="0" w:lastRow="0" w:firstColumn="0" w:lastColumn="0" w:oddVBand="0" w:evenVBand="0" w:oddHBand="0" w:evenHBand="0" w:firstRowFirstColumn="0" w:firstRowLastColumn="0" w:lastRowFirstColumn="0" w:lastRowLastColumn="0"/>
-              <w:rPr>
-                <w:rFonts w:asciiTheme="majorBidi" w:hAnsiTheme="majorBidi" w:cstheme="majorBidi"/>
-              </w:rPr>
-            </w:pPr>
-            <w:r>
-              <w:rPr>
-                <w:rFonts w:asciiTheme="majorBidi" w:hAnsiTheme="majorBidi" w:cstheme="majorBidi"/>
-              </w:rPr>
-              <w:t>-</w:t>
-            </w:r>
-          </w:p>
-        </w:tc>
-        <w:tc>
-          <w:tcPr>
-            <w:tcW w:w="1796" w:type="dxa"/>
+            <w:tcW w:w="2361" w:type="dxa"/>
           </w:tcPr>
           <w:p>
             <w:pPr>
@@ -1980,7 +1918,27 @@
         </w:tc>
         <w:tc>
           <w:tcPr>
-            <w:tcW w:w="4698" w:type="dxa"/>
+            <w:tcW w:w="1749" w:type="dxa"/>
+          </w:tcPr>
+          <w:p>
+            <w:pPr>
+              <w:spacing w:line="360" w:lineRule="auto"/>
+              <w:cnfStyle w:val="000000000000" w:firstRow="0" w:lastRow="0" w:firstColumn="0" w:lastColumn="0" w:oddVBand="0" w:evenVBand="0" w:oddHBand="0" w:evenHBand="0" w:firstRowFirstColumn="0" w:firstRowLastColumn="0" w:lastRowFirstColumn="0" w:lastRowLastColumn="0"/>
+              <w:rPr>
+                <w:rFonts w:asciiTheme="majorBidi" w:hAnsiTheme="majorBidi" w:cstheme="majorBidi"/>
+              </w:rPr>
+            </w:pPr>
+            <w:r>
+              <w:rPr>
+                <w:rFonts w:asciiTheme="majorBidi" w:hAnsiTheme="majorBidi" w:cstheme="majorBidi"/>
+              </w:rPr>
+              <w:t>Master</w:t>
+            </w:r>
+          </w:p>
+        </w:tc>
+        <w:tc>
+          <w:tcPr>
+            <w:tcW w:w="4142" w:type="dxa"/>
           </w:tcPr>
           <w:p>
             <w:pPr>
@@ -2000,7 +1958,7 @@
         </w:tc>
         <w:tc>
           <w:tcPr>
-            <w:tcW w:w="1796" w:type="dxa"/>
+            <w:tcW w:w="2399" w:type="dxa"/>
           </w:tcPr>
           <w:p>
             <w:pPr>
@@ -2017,7 +1975,7 @@
               <w:rPr>
                 <w:rFonts w:asciiTheme="majorBidi" w:hAnsiTheme="majorBidi" w:cstheme="majorBidi"/>
               </w:rPr>
-              <w:t>Version Control</w:t>
+              <w:t>Baseline</w:t>
             </w:r>
             <w:r>
               <w:rPr>
@@ -2067,7 +2025,7 @@
         </w:tc>
         <w:tc>
           <w:tcPr>
-            <w:tcW w:w="2111" w:type="dxa"/>
+            <w:tcW w:w="2313" w:type="dxa"/>
           </w:tcPr>
           <w:p>
             <w:pPr>
@@ -2087,7 +2045,7 @@
         </w:tc>
         <w:tc>
           <w:tcPr>
-            <w:tcW w:w="2563" w:type="dxa"/>
+            <w:tcW w:w="2361" w:type="dxa"/>
           </w:tcPr>
           <w:p>
             <w:pPr>
@@ -2118,7 +2076,7 @@
         </w:tc>
         <w:tc>
           <w:tcPr>
-            <w:tcW w:w="1796" w:type="dxa"/>
+            <w:tcW w:w="1749" w:type="dxa"/>
           </w:tcPr>
           <w:p>
             <w:pPr>
@@ -2138,7 +2096,7 @@
         </w:tc>
         <w:tc>
           <w:tcPr>
-            <w:tcW w:w="4698" w:type="dxa"/>
+            <w:tcW w:w="4142" w:type="dxa"/>
           </w:tcPr>
           <w:p>
             <w:pPr>
@@ -2158,7 +2116,7 @@
         </w:tc>
         <w:tc>
           <w:tcPr>
-            <w:tcW w:w="1796" w:type="dxa"/>
+            <w:tcW w:w="2399" w:type="dxa"/>
           </w:tcPr>
           <w:p>
             <w:pPr>
@@ -2224,7 +2182,7 @@
         </w:tc>
         <w:tc>
           <w:tcPr>
-            <w:tcW w:w="2111" w:type="dxa"/>
+            <w:tcW w:w="2313" w:type="dxa"/>
           </w:tcPr>
           <w:p>
             <w:pPr>
@@ -2244,27 +2202,7 @@
         </w:tc>
         <w:tc>
           <w:tcPr>
-            <w:tcW w:w="2563" w:type="dxa"/>
-          </w:tcPr>
-          <w:p>
-            <w:pPr>
-              <w:spacing w:line="360" w:lineRule="auto"/>
-              <w:cnfStyle w:val="000000000000" w:firstRow="0" w:lastRow="0" w:firstColumn="0" w:lastColumn="0" w:oddVBand="0" w:evenVBand="0" w:oddHBand="0" w:evenHBand="0" w:firstRowFirstColumn="0" w:firstRowLastColumn="0" w:lastRowFirstColumn="0" w:lastRowLastColumn="0"/>
-              <w:rPr>
-                <w:rFonts w:asciiTheme="majorBidi" w:hAnsiTheme="majorBidi" w:cstheme="majorBidi"/>
-              </w:rPr>
-            </w:pPr>
-            <w:r>
-              <w:rPr>
-                <w:rFonts w:asciiTheme="majorBidi" w:hAnsiTheme="majorBidi" w:cstheme="majorBidi"/>
-              </w:rPr>
-              <w:t>Foodies_Sys_Project_plan</w:t>
-            </w:r>
-          </w:p>
-        </w:tc>
-        <w:tc>
-          <w:tcPr>
-            <w:tcW w:w="1796" w:type="dxa"/>
+            <w:tcW w:w="2361" w:type="dxa"/>
           </w:tcPr>
           <w:p>
             <w:pPr>
@@ -2284,7 +2222,27 @@
         </w:tc>
         <w:tc>
           <w:tcPr>
-            <w:tcW w:w="4698" w:type="dxa"/>
+            <w:tcW w:w="1749" w:type="dxa"/>
+          </w:tcPr>
+          <w:p>
+            <w:pPr>
+              <w:spacing w:line="360" w:lineRule="auto"/>
+              <w:cnfStyle w:val="000000000000" w:firstRow="0" w:lastRow="0" w:firstColumn="0" w:lastColumn="0" w:oddVBand="0" w:evenVBand="0" w:oddHBand="0" w:evenHBand="0" w:firstRowFirstColumn="0" w:firstRowLastColumn="0" w:lastRowFirstColumn="0" w:lastRowLastColumn="0"/>
+              <w:rPr>
+                <w:rFonts w:asciiTheme="majorBidi" w:hAnsiTheme="majorBidi" w:cstheme="majorBidi"/>
+              </w:rPr>
+            </w:pPr>
+            <w:r>
+              <w:rPr>
+                <w:rFonts w:asciiTheme="majorBidi" w:hAnsiTheme="majorBidi" w:cstheme="majorBidi"/>
+              </w:rPr>
+              <w:t>Master</w:t>
+            </w:r>
+          </w:p>
+        </w:tc>
+        <w:tc>
+          <w:tcPr>
+            <w:tcW w:w="4142" w:type="dxa"/>
           </w:tcPr>
           <w:p>
             <w:pPr>
@@ -2304,7 +2262,7 @@
         </w:tc>
         <w:tc>
           <w:tcPr>
-            <w:tcW w:w="1796" w:type="dxa"/>
+            <w:tcW w:w="2399" w:type="dxa"/>
           </w:tcPr>
           <w:p>
             <w:pPr>
@@ -2321,7 +2279,7 @@
               <w:rPr>
                 <w:rFonts w:asciiTheme="majorBidi" w:hAnsiTheme="majorBidi" w:cstheme="majorBidi"/>
               </w:rPr>
-              <w:t>Version Control</w:t>
+              <w:t>Baseline</w:t>
             </w:r>
             <w:r>
               <w:rPr>
@@ -2371,7 +2329,7 @@
         </w:tc>
         <w:tc>
           <w:tcPr>
-            <w:tcW w:w="2111" w:type="dxa"/>
+            <w:tcW w:w="2313" w:type="dxa"/>
           </w:tcPr>
           <w:p>
             <w:pPr>
@@ -2391,7 +2349,7 @@
         </w:tc>
         <w:tc>
           <w:tcPr>
-            <w:tcW w:w="2563" w:type="dxa"/>
+            <w:tcW w:w="2361" w:type="dxa"/>
           </w:tcPr>
           <w:p>
             <w:pPr>
@@ -2411,7 +2369,7 @@
         </w:tc>
         <w:tc>
           <w:tcPr>
-            <w:tcW w:w="1796" w:type="dxa"/>
+            <w:tcW w:w="1749" w:type="dxa"/>
           </w:tcPr>
           <w:p>
             <w:pPr>
@@ -2431,7 +2389,7 @@
         </w:tc>
         <w:tc>
           <w:tcPr>
-            <w:tcW w:w="4698" w:type="dxa"/>
+            <w:tcW w:w="4142" w:type="dxa"/>
           </w:tcPr>
           <w:p>
             <w:pPr>
@@ -2459,8 +2417,6 @@
               </w:rPr>
               <w:t>a</w:t>
             </w:r>
-            <w:bookmarkStart w:id="0" w:name="_GoBack"/>
-            <w:bookmarkEnd w:id="0"/>
             <w:r>
               <w:rPr>
                 <w:rFonts w:asciiTheme="majorBidi" w:hAnsiTheme="majorBidi" w:cstheme="majorBidi"/>
@@ -2471,7 +2427,7 @@
         </w:tc>
         <w:tc>
           <w:tcPr>
-            <w:tcW w:w="1796" w:type="dxa"/>
+            <w:tcW w:w="2399" w:type="dxa"/>
           </w:tcPr>
           <w:p>
             <w:pPr>
@@ -2488,7 +2444,7 @@
               <w:rPr>
                 <w:rFonts w:asciiTheme="majorBidi" w:hAnsiTheme="majorBidi" w:cstheme="majorBidi"/>
               </w:rPr>
-              <w:t>Version Control</w:t>
+              <w:t>Baseline</w:t>
             </w:r>
             <w:r>
               <w:rPr>
@@ -2537,7 +2493,7 @@
         </w:tc>
         <w:tc>
           <w:tcPr>
-            <w:tcW w:w="2111" w:type="dxa"/>
+            <w:tcW w:w="2313" w:type="dxa"/>
           </w:tcPr>
           <w:p>
             <w:pPr>
@@ -2557,7 +2513,7 @@
         </w:tc>
         <w:tc>
           <w:tcPr>
-            <w:tcW w:w="2563" w:type="dxa"/>
+            <w:tcW w:w="2361" w:type="dxa"/>
           </w:tcPr>
           <w:p>
             <w:pPr>
@@ -2577,7 +2533,7 @@
         </w:tc>
         <w:tc>
           <w:tcPr>
-            <w:tcW w:w="1796" w:type="dxa"/>
+            <w:tcW w:w="1749" w:type="dxa"/>
           </w:tcPr>
           <w:p>
             <w:pPr>
@@ -2597,7 +2553,7 @@
         </w:tc>
         <w:tc>
           <w:tcPr>
-            <w:tcW w:w="4698" w:type="dxa"/>
+            <w:tcW w:w="4142" w:type="dxa"/>
           </w:tcPr>
           <w:p>
             <w:pPr>
@@ -2617,7 +2573,7 @@
         </w:tc>
         <w:tc>
           <w:tcPr>
-            <w:tcW w:w="1796" w:type="dxa"/>
+            <w:tcW w:w="2399" w:type="dxa"/>
           </w:tcPr>
           <w:p>
             <w:pPr>
@@ -2684,7 +2640,7 @@
         </w:tc>
         <w:tc>
           <w:tcPr>
-            <w:tcW w:w="2111" w:type="dxa"/>
+            <w:tcW w:w="2313" w:type="dxa"/>
           </w:tcPr>
           <w:p>
             <w:pPr>
@@ -2704,27 +2660,7 @@
         </w:tc>
         <w:tc>
           <w:tcPr>
-            <w:tcW w:w="2563" w:type="dxa"/>
-          </w:tcPr>
-          <w:p>
-            <w:pPr>
-              <w:spacing w:line="360" w:lineRule="auto"/>
-              <w:cnfStyle w:val="000000100000" w:firstRow="0" w:lastRow="0" w:firstColumn="0" w:lastColumn="0" w:oddVBand="0" w:evenVBand="0" w:oddHBand="1" w:evenHBand="0" w:firstRowFirstColumn="0" w:firstRowLastColumn="0" w:lastRowFirstColumn="0" w:lastRowLastColumn="0"/>
-              <w:rPr>
-                <w:rFonts w:asciiTheme="majorBidi" w:hAnsiTheme="majorBidi" w:cstheme="majorBidi"/>
-              </w:rPr>
-            </w:pPr>
-            <w:r>
-              <w:rPr>
-                <w:rFonts w:asciiTheme="majorBidi" w:hAnsiTheme="majorBidi" w:cstheme="majorBidi"/>
-              </w:rPr>
-              <w:t>Foodies_Sys_Project_plan</w:t>
-            </w:r>
-          </w:p>
-        </w:tc>
-        <w:tc>
-          <w:tcPr>
-            <w:tcW w:w="1796" w:type="dxa"/>
+            <w:tcW w:w="2361" w:type="dxa"/>
           </w:tcPr>
           <w:p>
             <w:pPr>
@@ -2744,7 +2680,27 @@
         </w:tc>
         <w:tc>
           <w:tcPr>
-            <w:tcW w:w="4698" w:type="dxa"/>
+            <w:tcW w:w="1749" w:type="dxa"/>
+          </w:tcPr>
+          <w:p>
+            <w:pPr>
+              <w:spacing w:line="360" w:lineRule="auto"/>
+              <w:cnfStyle w:val="000000100000" w:firstRow="0" w:lastRow="0" w:firstColumn="0" w:lastColumn="0" w:oddVBand="0" w:evenVBand="0" w:oddHBand="1" w:evenHBand="0" w:firstRowFirstColumn="0" w:firstRowLastColumn="0" w:lastRowFirstColumn="0" w:lastRowLastColumn="0"/>
+              <w:rPr>
+                <w:rFonts w:asciiTheme="majorBidi" w:hAnsiTheme="majorBidi" w:cstheme="majorBidi"/>
+              </w:rPr>
+            </w:pPr>
+            <w:r>
+              <w:rPr>
+                <w:rFonts w:asciiTheme="majorBidi" w:hAnsiTheme="majorBidi" w:cstheme="majorBidi"/>
+              </w:rPr>
+              <w:t>Master</w:t>
+            </w:r>
+          </w:p>
+        </w:tc>
+        <w:tc>
+          <w:tcPr>
+            <w:tcW w:w="4142" w:type="dxa"/>
           </w:tcPr>
           <w:p>
             <w:pPr>
@@ -2764,7 +2720,7 @@
         </w:tc>
         <w:tc>
           <w:tcPr>
-            <w:tcW w:w="1796" w:type="dxa"/>
+            <w:tcW w:w="2399" w:type="dxa"/>
           </w:tcPr>
           <w:p>
             <w:pPr>
@@ -2781,7 +2737,7 @@
               <w:rPr>
                 <w:rFonts w:asciiTheme="majorBidi" w:hAnsiTheme="majorBidi" w:cstheme="majorBidi"/>
               </w:rPr>
-              <w:t>Version Control</w:t>
+              <w:t>Baseline</w:t>
             </w:r>
             <w:r>
               <w:rPr>
@@ -2830,7 +2786,7 @@
         </w:tc>
         <w:tc>
           <w:tcPr>
-            <w:tcW w:w="2111" w:type="dxa"/>
+            <w:tcW w:w="2313" w:type="dxa"/>
           </w:tcPr>
           <w:p>
             <w:pPr>
@@ -2850,7 +2806,7 @@
         </w:tc>
         <w:tc>
           <w:tcPr>
-            <w:tcW w:w="2563" w:type="dxa"/>
+            <w:tcW w:w="2361" w:type="dxa"/>
           </w:tcPr>
           <w:p>
             <w:pPr>
@@ -2870,7 +2826,7 @@
         </w:tc>
         <w:tc>
           <w:tcPr>
-            <w:tcW w:w="1796" w:type="dxa"/>
+            <w:tcW w:w="1749" w:type="dxa"/>
           </w:tcPr>
           <w:p>
             <w:pPr>
@@ -2899,7 +2855,7 @@
         </w:tc>
         <w:tc>
           <w:tcPr>
-            <w:tcW w:w="4698" w:type="dxa"/>
+            <w:tcW w:w="4142" w:type="dxa"/>
           </w:tcPr>
           <w:p>
             <w:pPr>
@@ -2919,7 +2875,7 @@
         </w:tc>
         <w:tc>
           <w:tcPr>
-            <w:tcW w:w="1796" w:type="dxa"/>
+            <w:tcW w:w="2399" w:type="dxa"/>
           </w:tcPr>
           <w:p>
             <w:pPr>
@@ -2968,7 +2924,6 @@
               <w:rPr>
                 <w:rFonts w:asciiTheme="majorBidi" w:hAnsiTheme="majorBidi" w:cstheme="majorBidi"/>
               </w:rPr>
-              <w:lastRenderedPageBreak/>
               <w:t>Foodies_CI_0</w:t>
             </w:r>
             <w:r>
@@ -2987,7 +2942,7 @@
         </w:tc>
         <w:tc>
           <w:tcPr>
-            <w:tcW w:w="2111" w:type="dxa"/>
+            <w:tcW w:w="2313" w:type="dxa"/>
           </w:tcPr>
           <w:p>
             <w:pPr>
@@ -3013,7 +2968,7 @@
         </w:tc>
         <w:tc>
           <w:tcPr>
-            <w:tcW w:w="2563" w:type="dxa"/>
+            <w:tcW w:w="2361" w:type="dxa"/>
           </w:tcPr>
           <w:p>
             <w:pPr>
@@ -3033,7 +2988,7 @@
         </w:tc>
         <w:tc>
           <w:tcPr>
-            <w:tcW w:w="1796" w:type="dxa"/>
+            <w:tcW w:w="1749" w:type="dxa"/>
           </w:tcPr>
           <w:p>
             <w:pPr>
@@ -3062,7 +3017,7 @@
         </w:tc>
         <w:tc>
           <w:tcPr>
-            <w:tcW w:w="4698" w:type="dxa"/>
+            <w:tcW w:w="4142" w:type="dxa"/>
           </w:tcPr>
           <w:p>
             <w:pPr>
@@ -3082,7 +3037,7 @@
         </w:tc>
         <w:tc>
           <w:tcPr>
-            <w:tcW w:w="1796" w:type="dxa"/>
+            <w:tcW w:w="2399" w:type="dxa"/>
           </w:tcPr>
           <w:p>
             <w:pPr>
@@ -3099,7 +3054,7 @@
               <w:rPr>
                 <w:rFonts w:asciiTheme="majorBidi" w:hAnsiTheme="majorBidi" w:cstheme="majorBidi"/>
               </w:rPr>
-              <w:t>Version Control</w:t>
+              <w:t>Baseline</w:t>
             </w:r>
             <w:r>
               <w:rPr>
@@ -3136,7 +3091,7 @@
         </w:tc>
         <w:tc>
           <w:tcPr>
-            <w:tcW w:w="2111" w:type="dxa"/>
+            <w:tcW w:w="2313" w:type="dxa"/>
           </w:tcPr>
           <w:p>
             <w:pPr>
@@ -3156,7 +3111,7 @@
         </w:tc>
         <w:tc>
           <w:tcPr>
-            <w:tcW w:w="2563" w:type="dxa"/>
+            <w:tcW w:w="2361" w:type="dxa"/>
           </w:tcPr>
           <w:p>
             <w:pPr>
@@ -3176,7 +3131,7 @@
         </w:tc>
         <w:tc>
           <w:tcPr>
-            <w:tcW w:w="1796" w:type="dxa"/>
+            <w:tcW w:w="1749" w:type="dxa"/>
           </w:tcPr>
           <w:p>
             <w:pPr>
@@ -3205,7 +3160,7 @@
         </w:tc>
         <w:tc>
           <w:tcPr>
-            <w:tcW w:w="4698" w:type="dxa"/>
+            <w:tcW w:w="4142" w:type="dxa"/>
           </w:tcPr>
           <w:p>
             <w:pPr>
@@ -3225,7 +3180,7 @@
         </w:tc>
         <w:tc>
           <w:tcPr>
-            <w:tcW w:w="1796" w:type="dxa"/>
+            <w:tcW w:w="2399" w:type="dxa"/>
           </w:tcPr>
           <w:p>
             <w:pPr>
@@ -3274,13 +3229,14 @@
               <w:rPr>
                 <w:rFonts w:asciiTheme="majorBidi" w:hAnsiTheme="majorBidi" w:cstheme="majorBidi"/>
               </w:rPr>
+              <w:lastRenderedPageBreak/>
               <w:t>Foodies_CI_021</w:t>
             </w:r>
           </w:p>
         </w:tc>
         <w:tc>
           <w:tcPr>
-            <w:tcW w:w="2111" w:type="dxa"/>
+            <w:tcW w:w="2313" w:type="dxa"/>
           </w:tcPr>
           <w:p>
             <w:pPr>
@@ -3300,7 +3256,7 @@
         </w:tc>
         <w:tc>
           <w:tcPr>
-            <w:tcW w:w="2563" w:type="dxa"/>
+            <w:tcW w:w="2361" w:type="dxa"/>
           </w:tcPr>
           <w:p>
             <w:pPr>
@@ -3320,7 +3276,7 @@
         </w:tc>
         <w:tc>
           <w:tcPr>
-            <w:tcW w:w="1796" w:type="dxa"/>
+            <w:tcW w:w="1749" w:type="dxa"/>
           </w:tcPr>
           <w:p>
             <w:pPr>
@@ -3349,7 +3305,7 @@
         </w:tc>
         <w:tc>
           <w:tcPr>
-            <w:tcW w:w="4698" w:type="dxa"/>
+            <w:tcW w:w="4142" w:type="dxa"/>
           </w:tcPr>
           <w:p>
             <w:pPr>
@@ -3369,7 +3325,7 @@
         </w:tc>
         <w:tc>
           <w:tcPr>
-            <w:tcW w:w="1796" w:type="dxa"/>
+            <w:tcW w:w="2399" w:type="dxa"/>
           </w:tcPr>
           <w:p>
             <w:pPr>
@@ -3386,7 +3342,7 @@
               <w:rPr>
                 <w:rFonts w:asciiTheme="majorBidi" w:hAnsiTheme="majorBidi" w:cstheme="majorBidi"/>
               </w:rPr>
-              <w:t>Version Control</w:t>
+              <w:t>Baseline</w:t>
             </w:r>
             <w:r>
               <w:rPr>
@@ -3423,7 +3379,7 @@
         </w:tc>
         <w:tc>
           <w:tcPr>
-            <w:tcW w:w="2111" w:type="dxa"/>
+            <w:tcW w:w="2313" w:type="dxa"/>
           </w:tcPr>
           <w:p>
             <w:pPr>
@@ -3443,7 +3399,7 @@
         </w:tc>
         <w:tc>
           <w:tcPr>
-            <w:tcW w:w="2563" w:type="dxa"/>
+            <w:tcW w:w="2361" w:type="dxa"/>
           </w:tcPr>
           <w:p>
             <w:pPr>
@@ -3463,7 +3419,7 @@
         </w:tc>
         <w:tc>
           <w:tcPr>
-            <w:tcW w:w="1796" w:type="dxa"/>
+            <w:tcW w:w="1749" w:type="dxa"/>
           </w:tcPr>
           <w:p>
             <w:pPr>
@@ -3492,7 +3448,7 @@
         </w:tc>
         <w:tc>
           <w:tcPr>
-            <w:tcW w:w="4698" w:type="dxa"/>
+            <w:tcW w:w="4142" w:type="dxa"/>
           </w:tcPr>
           <w:p>
             <w:pPr>
@@ -3512,7 +3468,7 @@
         </w:tc>
         <w:tc>
           <w:tcPr>
-            <w:tcW w:w="1796" w:type="dxa"/>
+            <w:tcW w:w="2399" w:type="dxa"/>
           </w:tcPr>
           <w:p>
             <w:pPr>
@@ -3567,35 +3523,49 @@
         </w:tc>
         <w:tc>
           <w:tcPr>
-            <w:tcW w:w="2111" w:type="dxa"/>
-          </w:tcPr>
-          <w:p>
-            <w:pPr>
-              <w:spacing w:line="360" w:lineRule="auto"/>
-              <w:cnfStyle w:val="000000100000" w:firstRow="0" w:lastRow="0" w:firstColumn="0" w:lastColumn="0" w:oddVBand="0" w:evenVBand="0" w:oddHBand="1" w:evenHBand="0" w:firstRowFirstColumn="0" w:firstRowLastColumn="0" w:lastRowFirstColumn="0" w:lastRowLastColumn="0"/>
-              <w:rPr>
-                <w:rFonts w:asciiTheme="majorBidi" w:hAnsiTheme="majorBidi" w:cstheme="majorBidi"/>
-              </w:rPr>
-            </w:pPr>
-          </w:p>
-        </w:tc>
-        <w:tc>
-          <w:tcPr>
-            <w:tcW w:w="2563" w:type="dxa"/>
-          </w:tcPr>
-          <w:p>
-            <w:pPr>
-              <w:spacing w:line="360" w:lineRule="auto"/>
-              <w:cnfStyle w:val="000000100000" w:firstRow="0" w:lastRow="0" w:firstColumn="0" w:lastColumn="0" w:oddVBand="0" w:evenVBand="0" w:oddHBand="1" w:evenHBand="0" w:firstRowFirstColumn="0" w:firstRowLastColumn="0" w:lastRowFirstColumn="0" w:lastRowLastColumn="0"/>
-              <w:rPr>
-                <w:rFonts w:asciiTheme="majorBidi" w:hAnsiTheme="majorBidi" w:cstheme="majorBidi"/>
-              </w:rPr>
-            </w:pPr>
-          </w:p>
-        </w:tc>
-        <w:tc>
-          <w:tcPr>
-            <w:tcW w:w="1796" w:type="dxa"/>
+            <w:tcW w:w="2313" w:type="dxa"/>
+          </w:tcPr>
+          <w:p>
+            <w:pPr>
+              <w:spacing w:line="360" w:lineRule="auto"/>
+              <w:cnfStyle w:val="000000100000" w:firstRow="0" w:lastRow="0" w:firstColumn="0" w:lastColumn="0" w:oddVBand="0" w:evenVBand="0" w:oddHBand="1" w:evenHBand="0" w:firstRowFirstColumn="0" w:firstRowLastColumn="0" w:lastRowFirstColumn="0" w:lastRowLastColumn="0"/>
+              <w:rPr>
+                <w:rFonts w:asciiTheme="majorBidi" w:hAnsiTheme="majorBidi" w:cstheme="majorBidi"/>
+              </w:rPr>
+            </w:pPr>
+            <w:proofErr w:type="spellStart"/>
+            <w:r>
+              <w:rPr>
+                <w:rFonts w:asciiTheme="majorBidi" w:hAnsiTheme="majorBidi" w:cstheme="majorBidi"/>
+              </w:rPr>
+              <w:t>Foodies_SDD</w:t>
+            </w:r>
+            <w:proofErr w:type="spellEnd"/>
+          </w:p>
+        </w:tc>
+        <w:tc>
+          <w:tcPr>
+            <w:tcW w:w="2361" w:type="dxa"/>
+          </w:tcPr>
+          <w:p>
+            <w:pPr>
+              <w:spacing w:line="360" w:lineRule="auto"/>
+              <w:cnfStyle w:val="000000100000" w:firstRow="0" w:lastRow="0" w:firstColumn="0" w:lastColumn="0" w:oddVBand="0" w:evenVBand="0" w:oddHBand="1" w:evenHBand="0" w:firstRowFirstColumn="0" w:firstRowLastColumn="0" w:lastRowFirstColumn="0" w:lastRowLastColumn="0"/>
+              <w:rPr>
+                <w:rFonts w:asciiTheme="majorBidi" w:hAnsiTheme="majorBidi" w:cstheme="majorBidi"/>
+              </w:rPr>
+            </w:pPr>
+            <w:r>
+              <w:rPr>
+                <w:rFonts w:asciiTheme="majorBidi" w:hAnsiTheme="majorBidi" w:cstheme="majorBidi"/>
+              </w:rPr>
+              <w:t>Documents</w:t>
+            </w:r>
+          </w:p>
+        </w:tc>
+        <w:tc>
+          <w:tcPr>
+            <w:tcW w:w="1749" w:type="dxa"/>
           </w:tcPr>
           <w:p>
             <w:pPr>
@@ -3612,7 +3582,7 @@
               <w:rPr>
                 <w:rFonts w:asciiTheme="majorBidi" w:hAnsiTheme="majorBidi" w:cstheme="majorBidi"/>
               </w:rPr>
-              <w:t>Documents</w:t>
+              <w:t>Master</w:t>
             </w:r>
             <w:r>
               <w:rPr>
@@ -3624,21 +3594,21 @@
         </w:tc>
         <w:tc>
           <w:tcPr>
-            <w:tcW w:w="4698" w:type="dxa"/>
-          </w:tcPr>
-          <w:p>
-            <w:pPr>
-              <w:spacing w:line="360" w:lineRule="auto"/>
-              <w:cnfStyle w:val="000000100000" w:firstRow="0" w:lastRow="0" w:firstColumn="0" w:lastColumn="0" w:oddVBand="0" w:evenVBand="0" w:oddHBand="1" w:evenHBand="0" w:firstRowFirstColumn="0" w:firstRowLastColumn="0" w:lastRowFirstColumn="0" w:lastRowLastColumn="0"/>
-              <w:rPr>
-                <w:rFonts w:asciiTheme="majorBidi" w:hAnsiTheme="majorBidi" w:cstheme="majorBidi"/>
-              </w:rPr>
-            </w:pPr>
-          </w:p>
-        </w:tc>
-        <w:tc>
-          <w:tcPr>
-            <w:tcW w:w="1796" w:type="dxa"/>
+            <w:tcW w:w="4142" w:type="dxa"/>
+          </w:tcPr>
+          <w:p>
+            <w:pPr>
+              <w:spacing w:line="360" w:lineRule="auto"/>
+              <w:cnfStyle w:val="000000100000" w:firstRow="0" w:lastRow="0" w:firstColumn="0" w:lastColumn="0" w:oddVBand="0" w:evenVBand="0" w:oddHBand="1" w:evenHBand="0" w:firstRowFirstColumn="0" w:firstRowLastColumn="0" w:lastRowFirstColumn="0" w:lastRowLastColumn="0"/>
+              <w:rPr>
+                <w:rFonts w:asciiTheme="majorBidi" w:hAnsiTheme="majorBidi" w:cstheme="majorBidi"/>
+              </w:rPr>
+            </w:pPr>
+          </w:p>
+        </w:tc>
+        <w:tc>
+          <w:tcPr>
+            <w:tcW w:w="2399" w:type="dxa"/>
           </w:tcPr>
           <w:p>
             <w:pPr>
@@ -3692,35 +3662,35 @@
         </w:tc>
         <w:tc>
           <w:tcPr>
-            <w:tcW w:w="2111" w:type="dxa"/>
-          </w:tcPr>
-          <w:p>
-            <w:pPr>
-              <w:spacing w:line="360" w:lineRule="auto"/>
-              <w:cnfStyle w:val="000000000000" w:firstRow="0" w:lastRow="0" w:firstColumn="0" w:lastColumn="0" w:oddVBand="0" w:evenVBand="0" w:oddHBand="0" w:evenHBand="0" w:firstRowFirstColumn="0" w:firstRowLastColumn="0" w:lastRowFirstColumn="0" w:lastRowLastColumn="0"/>
-              <w:rPr>
-                <w:rFonts w:asciiTheme="majorBidi" w:hAnsiTheme="majorBidi" w:cstheme="majorBidi"/>
-              </w:rPr>
-            </w:pPr>
-          </w:p>
-        </w:tc>
-        <w:tc>
-          <w:tcPr>
-            <w:tcW w:w="2563" w:type="dxa"/>
-          </w:tcPr>
-          <w:p>
-            <w:pPr>
-              <w:spacing w:line="360" w:lineRule="auto"/>
-              <w:cnfStyle w:val="000000000000" w:firstRow="0" w:lastRow="0" w:firstColumn="0" w:lastColumn="0" w:oddVBand="0" w:evenVBand="0" w:oddHBand="0" w:evenHBand="0" w:firstRowFirstColumn="0" w:firstRowLastColumn="0" w:lastRowFirstColumn="0" w:lastRowLastColumn="0"/>
-              <w:rPr>
-                <w:rFonts w:asciiTheme="majorBidi" w:hAnsiTheme="majorBidi" w:cstheme="majorBidi"/>
-              </w:rPr>
-            </w:pPr>
-          </w:p>
-        </w:tc>
-        <w:tc>
-          <w:tcPr>
-            <w:tcW w:w="1796" w:type="dxa"/>
+            <w:tcW w:w="2313" w:type="dxa"/>
+          </w:tcPr>
+          <w:p>
+            <w:pPr>
+              <w:spacing w:line="360" w:lineRule="auto"/>
+              <w:cnfStyle w:val="000000000000" w:firstRow="0" w:lastRow="0" w:firstColumn="0" w:lastColumn="0" w:oddVBand="0" w:evenVBand="0" w:oddHBand="0" w:evenHBand="0" w:firstRowFirstColumn="0" w:firstRowLastColumn="0" w:lastRowFirstColumn="0" w:lastRowLastColumn="0"/>
+              <w:rPr>
+                <w:rFonts w:asciiTheme="majorBidi" w:hAnsiTheme="majorBidi" w:cstheme="majorBidi"/>
+              </w:rPr>
+            </w:pPr>
+          </w:p>
+        </w:tc>
+        <w:tc>
+          <w:tcPr>
+            <w:tcW w:w="2361" w:type="dxa"/>
+          </w:tcPr>
+          <w:p>
+            <w:pPr>
+              <w:spacing w:line="360" w:lineRule="auto"/>
+              <w:cnfStyle w:val="000000000000" w:firstRow="0" w:lastRow="0" w:firstColumn="0" w:lastColumn="0" w:oddVBand="0" w:evenVBand="0" w:oddHBand="0" w:evenHBand="0" w:firstRowFirstColumn="0" w:firstRowLastColumn="0" w:lastRowFirstColumn="0" w:lastRowLastColumn="0"/>
+              <w:rPr>
+                <w:rFonts w:asciiTheme="majorBidi" w:hAnsiTheme="majorBidi" w:cstheme="majorBidi"/>
+              </w:rPr>
+            </w:pPr>
+          </w:p>
+        </w:tc>
+        <w:tc>
+          <w:tcPr>
+            <w:tcW w:w="1749" w:type="dxa"/>
           </w:tcPr>
           <w:p>
             <w:pPr>
@@ -3749,21 +3719,21 @@
         </w:tc>
         <w:tc>
           <w:tcPr>
-            <w:tcW w:w="4698" w:type="dxa"/>
-          </w:tcPr>
-          <w:p>
-            <w:pPr>
-              <w:spacing w:line="360" w:lineRule="auto"/>
-              <w:cnfStyle w:val="000000000000" w:firstRow="0" w:lastRow="0" w:firstColumn="0" w:lastColumn="0" w:oddVBand="0" w:evenVBand="0" w:oddHBand="0" w:evenHBand="0" w:firstRowFirstColumn="0" w:firstRowLastColumn="0" w:lastRowFirstColumn="0" w:lastRowLastColumn="0"/>
-              <w:rPr>
-                <w:rFonts w:asciiTheme="majorBidi" w:hAnsiTheme="majorBidi" w:cstheme="majorBidi"/>
-              </w:rPr>
-            </w:pPr>
-          </w:p>
-        </w:tc>
-        <w:tc>
-          <w:tcPr>
-            <w:tcW w:w="1796" w:type="dxa"/>
+            <w:tcW w:w="4142" w:type="dxa"/>
+          </w:tcPr>
+          <w:p>
+            <w:pPr>
+              <w:spacing w:line="360" w:lineRule="auto"/>
+              <w:cnfStyle w:val="000000000000" w:firstRow="0" w:lastRow="0" w:firstColumn="0" w:lastColumn="0" w:oddVBand="0" w:evenVBand="0" w:oddHBand="0" w:evenHBand="0" w:firstRowFirstColumn="0" w:firstRowLastColumn="0" w:lastRowFirstColumn="0" w:lastRowLastColumn="0"/>
+              <w:rPr>
+                <w:rFonts w:asciiTheme="majorBidi" w:hAnsiTheme="majorBidi" w:cstheme="majorBidi"/>
+              </w:rPr>
+            </w:pPr>
+          </w:p>
+        </w:tc>
+        <w:tc>
+          <w:tcPr>
+            <w:tcW w:w="2399" w:type="dxa"/>
           </w:tcPr>
           <w:p>
             <w:pPr>
@@ -3818,35 +3788,35 @@
         </w:tc>
         <w:tc>
           <w:tcPr>
-            <w:tcW w:w="2111" w:type="dxa"/>
-          </w:tcPr>
-          <w:p>
-            <w:pPr>
-              <w:spacing w:line="360" w:lineRule="auto"/>
-              <w:cnfStyle w:val="000000100000" w:firstRow="0" w:lastRow="0" w:firstColumn="0" w:lastColumn="0" w:oddVBand="0" w:evenVBand="0" w:oddHBand="1" w:evenHBand="0" w:firstRowFirstColumn="0" w:firstRowLastColumn="0" w:lastRowFirstColumn="0" w:lastRowLastColumn="0"/>
-              <w:rPr>
-                <w:rFonts w:asciiTheme="majorBidi" w:hAnsiTheme="majorBidi" w:cstheme="majorBidi"/>
-              </w:rPr>
-            </w:pPr>
-          </w:p>
-        </w:tc>
-        <w:tc>
-          <w:tcPr>
-            <w:tcW w:w="2563" w:type="dxa"/>
-          </w:tcPr>
-          <w:p>
-            <w:pPr>
-              <w:spacing w:line="360" w:lineRule="auto"/>
-              <w:cnfStyle w:val="000000100000" w:firstRow="0" w:lastRow="0" w:firstColumn="0" w:lastColumn="0" w:oddVBand="0" w:evenVBand="0" w:oddHBand="1" w:evenHBand="0" w:firstRowFirstColumn="0" w:firstRowLastColumn="0" w:lastRowFirstColumn="0" w:lastRowLastColumn="0"/>
-              <w:rPr>
-                <w:rFonts w:asciiTheme="majorBidi" w:hAnsiTheme="majorBidi" w:cstheme="majorBidi"/>
-              </w:rPr>
-            </w:pPr>
-          </w:p>
-        </w:tc>
-        <w:tc>
-          <w:tcPr>
-            <w:tcW w:w="1796" w:type="dxa"/>
+            <w:tcW w:w="2313" w:type="dxa"/>
+          </w:tcPr>
+          <w:p>
+            <w:pPr>
+              <w:spacing w:line="360" w:lineRule="auto"/>
+              <w:cnfStyle w:val="000000100000" w:firstRow="0" w:lastRow="0" w:firstColumn="0" w:lastColumn="0" w:oddVBand="0" w:evenVBand="0" w:oddHBand="1" w:evenHBand="0" w:firstRowFirstColumn="0" w:firstRowLastColumn="0" w:lastRowFirstColumn="0" w:lastRowLastColumn="0"/>
+              <w:rPr>
+                <w:rFonts w:asciiTheme="majorBidi" w:hAnsiTheme="majorBidi" w:cstheme="majorBidi"/>
+              </w:rPr>
+            </w:pPr>
+          </w:p>
+        </w:tc>
+        <w:tc>
+          <w:tcPr>
+            <w:tcW w:w="2361" w:type="dxa"/>
+          </w:tcPr>
+          <w:p>
+            <w:pPr>
+              <w:spacing w:line="360" w:lineRule="auto"/>
+              <w:cnfStyle w:val="000000100000" w:firstRow="0" w:lastRow="0" w:firstColumn="0" w:lastColumn="0" w:oddVBand="0" w:evenVBand="0" w:oddHBand="1" w:evenHBand="0" w:firstRowFirstColumn="0" w:firstRowLastColumn="0" w:lastRowFirstColumn="0" w:lastRowLastColumn="0"/>
+              <w:rPr>
+                <w:rFonts w:asciiTheme="majorBidi" w:hAnsiTheme="majorBidi" w:cstheme="majorBidi"/>
+              </w:rPr>
+            </w:pPr>
+          </w:p>
+        </w:tc>
+        <w:tc>
+          <w:tcPr>
+            <w:tcW w:w="1749" w:type="dxa"/>
           </w:tcPr>
           <w:p>
             <w:pPr>
@@ -3875,21 +3845,21 @@
         </w:tc>
         <w:tc>
           <w:tcPr>
-            <w:tcW w:w="4698" w:type="dxa"/>
-          </w:tcPr>
-          <w:p>
-            <w:pPr>
-              <w:spacing w:line="360" w:lineRule="auto"/>
-              <w:cnfStyle w:val="000000100000" w:firstRow="0" w:lastRow="0" w:firstColumn="0" w:lastColumn="0" w:oddVBand="0" w:evenVBand="0" w:oddHBand="1" w:evenHBand="0" w:firstRowFirstColumn="0" w:firstRowLastColumn="0" w:lastRowFirstColumn="0" w:lastRowLastColumn="0"/>
-              <w:rPr>
-                <w:rFonts w:asciiTheme="majorBidi" w:hAnsiTheme="majorBidi" w:cstheme="majorBidi"/>
-              </w:rPr>
-            </w:pPr>
-          </w:p>
-        </w:tc>
-        <w:tc>
-          <w:tcPr>
-            <w:tcW w:w="1796" w:type="dxa"/>
+            <w:tcW w:w="4142" w:type="dxa"/>
+          </w:tcPr>
+          <w:p>
+            <w:pPr>
+              <w:spacing w:line="360" w:lineRule="auto"/>
+              <w:cnfStyle w:val="000000100000" w:firstRow="0" w:lastRow="0" w:firstColumn="0" w:lastColumn="0" w:oddVBand="0" w:evenVBand="0" w:oddHBand="1" w:evenHBand="0" w:firstRowFirstColumn="0" w:firstRowLastColumn="0" w:lastRowFirstColumn="0" w:lastRowLastColumn="0"/>
+              <w:rPr>
+                <w:rFonts w:asciiTheme="majorBidi" w:hAnsiTheme="majorBidi" w:cstheme="majorBidi"/>
+              </w:rPr>
+            </w:pPr>
+          </w:p>
+        </w:tc>
+        <w:tc>
+          <w:tcPr>
+            <w:tcW w:w="2399" w:type="dxa"/>
           </w:tcPr>
           <w:p>
             <w:pPr>
@@ -4432,6 +4402,7 @@
       <w:spacing w:after="0" w:line="240" w:lineRule="auto"/>
     </w:pPr>
     <w:tblPr>
+      <w:tblInd w:w="0" w:type="dxa"/>
       <w:tblBorders>
         <w:top w:val="single" w:sz="4" w:space="0" w:color="auto"/>
         <w:left w:val="single" w:sz="4" w:space="0" w:color="auto"/>
@@ -4440,6 +4411,12 @@
         <w:insideH w:val="single" w:sz="4" w:space="0" w:color="auto"/>
         <w:insideV w:val="single" w:sz="4" w:space="0" w:color="auto"/>
       </w:tblBorders>
+      <w:tblCellMar>
+        <w:top w:w="0" w:type="dxa"/>
+        <w:left w:w="108" w:type="dxa"/>
+        <w:bottom w:w="0" w:type="dxa"/>
+        <w:right w:w="108" w:type="dxa"/>
+      </w:tblCellMar>
     </w:tblPr>
   </w:style>
   <w:style w:type="paragraph" w:styleId="Header">
@@ -4497,6 +4474,7 @@
     <w:tblPr>
       <w:tblStyleRowBandSize w:val="1"/>
       <w:tblStyleColBandSize w:val="1"/>
+      <w:tblInd w:w="0" w:type="dxa"/>
       <w:tblBorders>
         <w:top w:val="single" w:sz="4" w:space="0" w:color="BFBFBF" w:themeColor="background1" w:themeShade="BF"/>
         <w:left w:val="single" w:sz="4" w:space="0" w:color="BFBFBF" w:themeColor="background1" w:themeShade="BF"/>
@@ -4505,6 +4483,12 @@
         <w:insideH w:val="single" w:sz="4" w:space="0" w:color="BFBFBF" w:themeColor="background1" w:themeShade="BF"/>
         <w:insideV w:val="single" w:sz="4" w:space="0" w:color="BFBFBF" w:themeColor="background1" w:themeShade="BF"/>
       </w:tblBorders>
+      <w:tblCellMar>
+        <w:top w:w="0" w:type="dxa"/>
+        <w:left w:w="108" w:type="dxa"/>
+        <w:bottom w:w="0" w:type="dxa"/>
+        <w:right w:w="108" w:type="dxa"/>
+      </w:tblCellMar>
     </w:tblPr>
     <w:tblStylePr w:type="firstRow">
       <w:rPr>

</xml_diff>